<commit_message>
Add trailing zeros to Dec-21
</commit_message>
<xml_diff>
--- a/whitepaper.docx
+++ b/whitepaper.docx
@@ -272,7 +272,15 @@
         <w:t>is</w:t>
       </w:r>
       <w:r>
-        <w:t xml:space="preserve"> doubling approximately every three-and-a-half months.</w:t>
+        <w:t xml:space="preserve"> doubling approximately every three-and-a-half </w:t>
+      </w:r>
+      <w:proofErr w:type="gramStart"/>
+      <w:r>
+        <w:t>months</w:t>
+      </w:r>
+      <w:proofErr w:type="gramEnd"/>
+      <w:r>
+        <w:t>.</w:t>
       </w:r>
       <w:r>
         <w:rPr>
@@ -1222,6 +1230,7 @@
         </w:rPr>
         <w:t xml:space="preserve">Figure </w:t>
       </w:r>
+      <w:proofErr w:type="gramStart"/>
       <w:r>
         <w:rPr>
           <w:b/>
@@ -1243,7 +1252,16 @@
           <w:sz w:val="20"/>
           <w:szCs w:val="20"/>
         </w:rPr>
-        <w:t>System Architecture</w:t>
+        <w:t>System</w:t>
+      </w:r>
+      <w:proofErr w:type="gramEnd"/>
+      <w:r>
+        <w:rPr>
+          <w:i/>
+          <w:sz w:val="20"/>
+          <w:szCs w:val="20"/>
+        </w:rPr>
+        <w:t xml:space="preserve"> Architecture</w:t>
       </w:r>
     </w:p>
     <w:p/>
@@ -1271,7 +1289,15 @@
         <w:t xml:space="preserve"> </w:t>
       </w:r>
       <w:r>
-        <w:t>users submit their jobs through it, in the form of Python files or Jupyter notebooks, and can track the progress of them, via a dashboard that plots their loss functions.</w:t>
+        <w:t xml:space="preserve">users submit their jobs through it, in the form of Python files or </w:t>
+      </w:r>
+      <w:proofErr w:type="spellStart"/>
+      <w:r>
+        <w:t>Jupyter</w:t>
+      </w:r>
+      <w:proofErr w:type="spellEnd"/>
+      <w:r>
+        <w:t xml:space="preserve"> notebooks, and can track the progress of them, via a dashboard that plots their loss functions.</w:t>
       </w:r>
     </w:p>
     <w:p>
@@ -1571,7 +1597,15 @@
         <w:t>.</w:t>
       </w:r>
       <w:r>
-        <w:t xml:space="preserve">  They are burnable, but not mintable.</w:t>
+        <w:t xml:space="preserve">  They are burnable, but not </w:t>
+      </w:r>
+      <w:proofErr w:type="spellStart"/>
+      <w:r>
+        <w:t>mintable</w:t>
+      </w:r>
+      <w:proofErr w:type="spellEnd"/>
+      <w:r>
+        <w:t>.</w:t>
       </w:r>
     </w:p>
     <w:p/>
@@ -1622,7 +1656,15 @@
         <w:t>th</w:t>
       </w:r>
       <w:r>
-        <w:t>, 2021, and two million tokens will be sold on Oxbull, on November 22</w:t>
+        <w:t xml:space="preserve">, 2021, and two million tokens will be sold on </w:t>
+      </w:r>
+      <w:proofErr w:type="spellStart"/>
+      <w:r>
+        <w:t>Oxbull</w:t>
+      </w:r>
+      <w:proofErr w:type="spellEnd"/>
+      <w:r>
+        <w:t>, on November 22</w:t>
       </w:r>
       <w:r>
         <w:rPr>
@@ -2233,7 +2275,15 @@
                 <w:szCs w:val="20"/>
                 <w:lang w:val="en-US"/>
               </w:rPr>
-              <w:t xml:space="preserve">              21,766,226.69 </w:t>
+              <w:t>21,766,226.69</w:t>
+            </w:r>
+            <w:r>
+              <w:rPr>
+                <w:sz w:val="20"/>
+                <w:szCs w:val="20"/>
+                <w:lang w:val="en-US"/>
+              </w:rPr>
+              <w:t>000</w:t>
             </w:r>
           </w:p>
         </w:tc>
@@ -8272,7 +8322,16 @@
           <w:sz w:val="20"/>
           <w:szCs w:val="20"/>
         </w:rPr>
-        <w:t>Table 1</w:t>
+        <w:t xml:space="preserve">Table </w:t>
+      </w:r>
+      <w:proofErr w:type="gramStart"/>
+      <w:r>
+        <w:rPr>
+          <w:b/>
+          <w:sz w:val="20"/>
+          <w:szCs w:val="20"/>
+        </w:rPr>
+        <w:t>1</w:t>
       </w:r>
       <w:r>
         <w:rPr>
@@ -8287,7 +8346,16 @@
           <w:sz w:val="20"/>
           <w:szCs w:val="20"/>
         </w:rPr>
-        <w:t>Vesting Schedule</w:t>
+        <w:t>Vesting</w:t>
+      </w:r>
+      <w:proofErr w:type="gramEnd"/>
+      <w:r>
+        <w:rPr>
+          <w:i/>
+          <w:sz w:val="20"/>
+          <w:szCs w:val="20"/>
+        </w:rPr>
+        <w:t xml:space="preserve"> Schedule</w:t>
       </w:r>
     </w:p>
     <w:p/>
@@ -8598,14 +8666,46 @@
           <w:sz w:val="22"/>
           <w:szCs w:val="22"/>
         </w:rPr>
-        <w:t>2.  G</w:t>
-      </w:r>
+        <w:t xml:space="preserve">2.  </w:t>
+      </w:r>
+      <w:proofErr w:type="spellStart"/>
       <w:r>
         <w:rPr>
           <w:sz w:val="22"/>
           <w:szCs w:val="22"/>
         </w:rPr>
-        <w:t xml:space="preserve">éron, Aurélien. </w:t>
+        <w:t>G</w:t>
+      </w:r>
+      <w:r>
+        <w:rPr>
+          <w:sz w:val="22"/>
+          <w:szCs w:val="22"/>
+        </w:rPr>
+        <w:t>éron</w:t>
+      </w:r>
+      <w:proofErr w:type="spellEnd"/>
+      <w:r>
+        <w:rPr>
+          <w:sz w:val="22"/>
+          <w:szCs w:val="22"/>
+        </w:rPr>
+        <w:t xml:space="preserve">, </w:t>
+      </w:r>
+      <w:proofErr w:type="spellStart"/>
+      <w:r>
+        <w:rPr>
+          <w:sz w:val="22"/>
+          <w:szCs w:val="22"/>
+        </w:rPr>
+        <w:t>Aurélien</w:t>
+      </w:r>
+      <w:proofErr w:type="spellEnd"/>
+      <w:r>
+        <w:rPr>
+          <w:sz w:val="22"/>
+          <w:szCs w:val="22"/>
+        </w:rPr>
+        <w:t xml:space="preserve">. </w:t>
       </w:r>
       <w:r>
         <w:rPr>
@@ -8614,15 +8714,9 @@
           <w:sz w:val="22"/>
           <w:szCs w:val="22"/>
         </w:rPr>
-        <w:t>Hands-On Machine Learning with Scikit-Learn, Keras, and TensorFlow</w:t>
-      </w:r>
-      <w:r>
-        <w:rPr>
-          <w:sz w:val="22"/>
-          <w:szCs w:val="22"/>
-        </w:rPr>
-        <w:t>.</w:t>
-      </w:r>
+        <w:t xml:space="preserve">Hands-On Machine Learning with Scikit-Learn, </w:t>
+      </w:r>
+      <w:proofErr w:type="spellStart"/>
       <w:r>
         <w:rPr>
           <w:i/>
@@ -8630,6 +8724,32 @@
           <w:sz w:val="22"/>
           <w:szCs w:val="22"/>
         </w:rPr>
+        <w:t>Keras</w:t>
+      </w:r>
+      <w:proofErr w:type="spellEnd"/>
+      <w:r>
+        <w:rPr>
+          <w:i/>
+          <w:iCs/>
+          <w:sz w:val="22"/>
+          <w:szCs w:val="22"/>
+        </w:rPr>
+        <w:t>, and TensorFlow</w:t>
+      </w:r>
+      <w:r>
+        <w:rPr>
+          <w:sz w:val="22"/>
+          <w:szCs w:val="22"/>
+        </w:rPr>
+        <w:t>.</w:t>
+      </w:r>
+      <w:r>
+        <w:rPr>
+          <w:i/>
+          <w:iCs/>
+          <w:sz w:val="22"/>
+          <w:szCs w:val="22"/>
+        </w:rPr>
         <w:t xml:space="preserve"> </w:t>
       </w:r>
       <w:r>
@@ -8719,6 +8839,7 @@
         </w:rPr>
         <w:t xml:space="preserve">3.  </w:t>
       </w:r>
+      <w:proofErr w:type="spellStart"/>
       <w:r>
         <w:rPr>
           <w:sz w:val="22"/>
@@ -8726,6 +8847,7 @@
         </w:rPr>
         <w:t>Schneier</w:t>
       </w:r>
+      <w:proofErr w:type="spellEnd"/>
       <w:r>
         <w:rPr>
           <w:sz w:val="22"/>
@@ -8777,14 +8899,30 @@
           <w:sz w:val="22"/>
           <w:szCs w:val="22"/>
         </w:rPr>
-        <w:t>.  R</w:t>
-      </w:r>
+        <w:t xml:space="preserve">.  </w:t>
+      </w:r>
+      <w:proofErr w:type="spellStart"/>
       <w:r>
         <w:rPr>
           <w:sz w:val="22"/>
           <w:szCs w:val="22"/>
         </w:rPr>
-        <w:t>oughgarden, Tim. “</w:t>
+        <w:t>R</w:t>
+      </w:r>
+      <w:r>
+        <w:rPr>
+          <w:sz w:val="22"/>
+          <w:szCs w:val="22"/>
+        </w:rPr>
+        <w:t>oughgarden</w:t>
+      </w:r>
+      <w:proofErr w:type="spellEnd"/>
+      <w:r>
+        <w:rPr>
+          <w:sz w:val="22"/>
+          <w:szCs w:val="22"/>
+        </w:rPr>
+        <w:t>, Tim. “</w:t>
       </w:r>
       <w:r>
         <w:rPr>

</xml_diff>

<commit_message>
Rename Ongoing Allocations to Reward Schedule
</commit_message>
<xml_diff>
--- a/whitepaper.docx
+++ b/whitepaper.docx
@@ -286,15 +286,7 @@
         <w:t>is</w:t>
       </w:r>
       <w:r>
-        <w:t xml:space="preserve"> doubling approximately every three-and-a-half </w:t>
-      </w:r>
-      <w:proofErr w:type="gramStart"/>
-      <w:r>
-        <w:t>months</w:t>
-      </w:r>
-      <w:proofErr w:type="gramEnd"/>
-      <w:r>
-        <w:t>.</w:t>
+        <w:t xml:space="preserve"> doubling approximately every three-and-a-half months.</w:t>
       </w:r>
       <w:r>
         <w:rPr>
@@ -1244,7 +1236,6 @@
         </w:rPr>
         <w:t xml:space="preserve">Figure </w:t>
       </w:r>
-      <w:proofErr w:type="gramStart"/>
       <w:r>
         <w:rPr>
           <w:b/>
@@ -1266,16 +1257,7 @@
           <w:sz w:val="20"/>
           <w:szCs w:val="20"/>
         </w:rPr>
-        <w:t>System</w:t>
-      </w:r>
-      <w:proofErr w:type="gramEnd"/>
-      <w:r>
-        <w:rPr>
-          <w:i/>
-          <w:sz w:val="20"/>
-          <w:szCs w:val="20"/>
-        </w:rPr>
-        <w:t xml:space="preserve"> Architecture</w:t>
+        <w:t>System Architecture</w:t>
       </w:r>
     </w:p>
     <w:p/>
@@ -1303,15 +1285,7 @@
         <w:t xml:space="preserve"> </w:t>
       </w:r>
       <w:r>
-        <w:t xml:space="preserve">users submit their jobs through it, in the form of Python files or </w:t>
-      </w:r>
-      <w:proofErr w:type="spellStart"/>
-      <w:r>
-        <w:t>Jupyter</w:t>
-      </w:r>
-      <w:proofErr w:type="spellEnd"/>
-      <w:r>
-        <w:t xml:space="preserve"> notebooks, and can track the progress of them, via a dashboard that plots their loss functions.</w:t>
+        <w:t>users submit their jobs through it, in the form of Python files or Jupyter notebooks, and can track the progress of them, via a dashboard that plots their loss functions.</w:t>
       </w:r>
     </w:p>
     <w:p>
@@ -1611,15 +1585,7 @@
         <w:t>.</w:t>
       </w:r>
       <w:r>
-        <w:t xml:space="preserve">  They are burnable, but not </w:t>
-      </w:r>
-      <w:proofErr w:type="spellStart"/>
-      <w:r>
-        <w:t>mintable</w:t>
-      </w:r>
-      <w:proofErr w:type="spellEnd"/>
-      <w:r>
-        <w:t>.</w:t>
+        <w:t xml:space="preserve">  They are burnable, but not mintable.</w:t>
       </w:r>
     </w:p>
     <w:p/>
@@ -1696,21 +1662,7 @@
           <w:b/>
           <w:bCs/>
         </w:rPr>
-        <w:t xml:space="preserve">Ongoing </w:t>
-      </w:r>
-      <w:r>
-        <w:rPr>
-          <w:b/>
-          <w:bCs/>
-        </w:rPr>
-        <w:t>Allocation</w:t>
-      </w:r>
-      <w:r>
-        <w:rPr>
-          <w:b/>
-          <w:bCs/>
-        </w:rPr>
-        <w:t>s</w:t>
+        <w:t>Reward Schedule</w:t>
       </w:r>
     </w:p>
     <w:p/>
@@ -1725,19 +1677,19 @@
         <w:t xml:space="preserve"> members</w:t>
       </w:r>
       <w:r>
-        <w:t xml:space="preserve">, </w:t>
-      </w:r>
-      <w:r>
-        <w:t xml:space="preserve">however, </w:t>
-      </w:r>
-      <w:r>
-        <w:t xml:space="preserve">are subject to </w:t>
-      </w:r>
-      <w:r>
-        <w:t>vesting</w:t>
-      </w:r>
-      <w:r>
-        <w:t xml:space="preserve"> (see: Table 1)</w:t>
+        <w:t xml:space="preserve"> </w:t>
+      </w:r>
+      <w:r>
+        <w:t xml:space="preserve">are </w:t>
+      </w:r>
+      <w:r>
+        <w:t>vest</w:t>
+      </w:r>
+      <w:r>
+        <w:t xml:space="preserve">ed </w:t>
+      </w:r>
+      <w:r>
+        <w:t>(see: Table 1)</w:t>
       </w:r>
       <w:r>
         <w:t>.</w:t>
@@ -8204,16 +8156,7 @@
           <w:sz w:val="20"/>
           <w:szCs w:val="20"/>
         </w:rPr>
-        <w:t xml:space="preserve">Table </w:t>
-      </w:r>
-      <w:proofErr w:type="gramStart"/>
-      <w:r>
-        <w:rPr>
-          <w:b/>
-          <w:sz w:val="20"/>
-          <w:szCs w:val="20"/>
-        </w:rPr>
-        <w:t>1</w:t>
+        <w:t>Table 1</w:t>
       </w:r>
       <w:r>
         <w:rPr>
@@ -8228,16 +8171,7 @@
           <w:sz w:val="20"/>
           <w:szCs w:val="20"/>
         </w:rPr>
-        <w:t>Vesting</w:t>
-      </w:r>
-      <w:proofErr w:type="gramEnd"/>
-      <w:r>
-        <w:rPr>
-          <w:i/>
-          <w:sz w:val="20"/>
-          <w:szCs w:val="20"/>
-        </w:rPr>
-        <w:t xml:space="preserve"> Schedule</w:t>
+        <w:t>Vesting Schedule</w:t>
       </w:r>
     </w:p>
     <w:p/>
@@ -8548,46 +8482,14 @@
           <w:sz w:val="22"/>
           <w:szCs w:val="22"/>
         </w:rPr>
-        <w:t xml:space="preserve">2.  </w:t>
-      </w:r>
-      <w:proofErr w:type="spellStart"/>
+        <w:t>2.  G</w:t>
+      </w:r>
       <w:r>
         <w:rPr>
           <w:sz w:val="22"/>
           <w:szCs w:val="22"/>
         </w:rPr>
-        <w:t>G</w:t>
-      </w:r>
-      <w:r>
-        <w:rPr>
-          <w:sz w:val="22"/>
-          <w:szCs w:val="22"/>
-        </w:rPr>
-        <w:t>éron</w:t>
-      </w:r>
-      <w:proofErr w:type="spellEnd"/>
-      <w:r>
-        <w:rPr>
-          <w:sz w:val="22"/>
-          <w:szCs w:val="22"/>
-        </w:rPr>
-        <w:t xml:space="preserve">, </w:t>
-      </w:r>
-      <w:proofErr w:type="spellStart"/>
-      <w:r>
-        <w:rPr>
-          <w:sz w:val="22"/>
-          <w:szCs w:val="22"/>
-        </w:rPr>
-        <w:t>Aurélien</w:t>
-      </w:r>
-      <w:proofErr w:type="spellEnd"/>
-      <w:r>
-        <w:rPr>
-          <w:sz w:val="22"/>
-          <w:szCs w:val="22"/>
-        </w:rPr>
-        <w:t xml:space="preserve">. </w:t>
+        <w:t xml:space="preserve">éron, Aurélien. </w:t>
       </w:r>
       <w:r>
         <w:rPr>
@@ -8596,9 +8498,15 @@
           <w:sz w:val="22"/>
           <w:szCs w:val="22"/>
         </w:rPr>
-        <w:t xml:space="preserve">Hands-On Machine Learning with Scikit-Learn, </w:t>
-      </w:r>
-      <w:proofErr w:type="spellStart"/>
+        <w:t>Hands-On Machine Learning with Scikit-Learn, Keras, and TensorFlow</w:t>
+      </w:r>
+      <w:r>
+        <w:rPr>
+          <w:sz w:val="22"/>
+          <w:szCs w:val="22"/>
+        </w:rPr>
+        <w:t>.</w:t>
+      </w:r>
       <w:r>
         <w:rPr>
           <w:i/>
@@ -8606,9 +8514,109 @@
           <w:sz w:val="22"/>
           <w:szCs w:val="22"/>
         </w:rPr>
-        <w:t>Keras</w:t>
-      </w:r>
-      <w:proofErr w:type="spellEnd"/>
+        <w:t xml:space="preserve"> </w:t>
+      </w:r>
+      <w:r>
+        <w:rPr>
+          <w:sz w:val="22"/>
+          <w:szCs w:val="22"/>
+        </w:rPr>
+        <w:t xml:space="preserve">2nd </w:t>
+      </w:r>
+    </w:p>
+    <w:p>
+      <w:pPr>
+        <w:rPr>
+          <w:sz w:val="22"/>
+          <w:szCs w:val="22"/>
+        </w:rPr>
+      </w:pPr>
+      <w:r>
+        <w:rPr>
+          <w:sz w:val="22"/>
+          <w:szCs w:val="22"/>
+        </w:rPr>
+        <w:t xml:space="preserve"> </w:t>
+      </w:r>
+      <w:r>
+        <w:rPr>
+          <w:sz w:val="22"/>
+          <w:szCs w:val="22"/>
+        </w:rPr>
+        <w:t xml:space="preserve">        </w:t>
+      </w:r>
+      <w:r>
+        <w:rPr>
+          <w:sz w:val="22"/>
+          <w:szCs w:val="22"/>
+        </w:rPr>
+        <w:t>e</w:t>
+      </w:r>
+      <w:r>
+        <w:rPr>
+          <w:sz w:val="22"/>
+          <w:szCs w:val="22"/>
+        </w:rPr>
+        <w:t>d.</w:t>
+      </w:r>
+      <w:r>
+        <w:rPr>
+          <w:sz w:val="22"/>
+          <w:szCs w:val="22"/>
+        </w:rPr>
+        <w:t>,</w:t>
+      </w:r>
+      <w:r>
+        <w:rPr>
+          <w:sz w:val="22"/>
+          <w:szCs w:val="22"/>
+        </w:rPr>
+        <w:t xml:space="preserve"> O’Reilly, 2019</w:t>
+      </w:r>
+      <w:r>
+        <w:rPr>
+          <w:sz w:val="22"/>
+          <w:szCs w:val="22"/>
+        </w:rPr>
+        <w:t>.</w:t>
+      </w:r>
+    </w:p>
+    <w:p>
+      <w:pPr>
+        <w:rPr>
+          <w:sz w:val="22"/>
+          <w:szCs w:val="22"/>
+        </w:rPr>
+      </w:pPr>
+    </w:p>
+    <w:p>
+      <w:pPr>
+        <w:rPr>
+          <w:sz w:val="22"/>
+          <w:szCs w:val="22"/>
+        </w:rPr>
+      </w:pPr>
+      <w:r>
+        <w:rPr>
+          <w:sz w:val="22"/>
+          <w:szCs w:val="22"/>
+        </w:rPr>
+        <w:t xml:space="preserve">3.  </w:t>
+      </w:r>
+      <w:r>
+        <w:rPr>
+          <w:sz w:val="22"/>
+          <w:szCs w:val="22"/>
+        </w:rPr>
+        <w:t>Schneier</w:t>
+      </w:r>
+      <w:r>
+        <w:rPr>
+          <w:sz w:val="22"/>
+          <w:szCs w:val="22"/>
+        </w:rPr>
+        <w:t xml:space="preserve">, Bruce, et al. </w:t>
+      </w:r>
       <w:r>
         <w:rPr>
           <w:i/>
@@ -8616,87 +8624,14 @@
           <w:sz w:val="22"/>
           <w:szCs w:val="22"/>
         </w:rPr>
-        <w:t>, and TensorFlow</w:t>
+        <w:t>Cryptography Engineering</w:t>
       </w:r>
       <w:r>
         <w:rPr>
           <w:sz w:val="22"/>
           <w:szCs w:val="22"/>
         </w:rPr>
-        <w:t>.</w:t>
-      </w:r>
-      <w:r>
-        <w:rPr>
-          <w:i/>
-          <w:iCs/>
-          <w:sz w:val="22"/>
-          <w:szCs w:val="22"/>
-        </w:rPr>
-        <w:t xml:space="preserve"> </w:t>
-      </w:r>
-      <w:r>
-        <w:rPr>
-          <w:sz w:val="22"/>
-          <w:szCs w:val="22"/>
-        </w:rPr>
-        <w:t xml:space="preserve">2nd </w:t>
-      </w:r>
-    </w:p>
-    <w:p>
-      <w:pPr>
-        <w:rPr>
-          <w:sz w:val="22"/>
-          <w:szCs w:val="22"/>
-        </w:rPr>
-      </w:pPr>
-      <w:r>
-        <w:rPr>
-          <w:sz w:val="22"/>
-          <w:szCs w:val="22"/>
-        </w:rPr>
-        <w:t xml:space="preserve"> </w:t>
-      </w:r>
-      <w:r>
-        <w:rPr>
-          <w:sz w:val="22"/>
-          <w:szCs w:val="22"/>
-        </w:rPr>
-        <w:t xml:space="preserve">        </w:t>
-      </w:r>
-      <w:r>
-        <w:rPr>
-          <w:sz w:val="22"/>
-          <w:szCs w:val="22"/>
-        </w:rPr>
-        <w:t>e</w:t>
-      </w:r>
-      <w:r>
-        <w:rPr>
-          <w:sz w:val="22"/>
-          <w:szCs w:val="22"/>
-        </w:rPr>
-        <w:t>d.</w:t>
-      </w:r>
-      <w:r>
-        <w:rPr>
-          <w:sz w:val="22"/>
-          <w:szCs w:val="22"/>
-        </w:rPr>
-        <w:t>,</w:t>
-      </w:r>
-      <w:r>
-        <w:rPr>
-          <w:sz w:val="22"/>
-          <w:szCs w:val="22"/>
-        </w:rPr>
-        <w:t xml:space="preserve"> O’Reilly, 2019</w:t>
-      </w:r>
-      <w:r>
-        <w:rPr>
-          <w:sz w:val="22"/>
-          <w:szCs w:val="22"/>
-        </w:rPr>
-        <w:t>.</w:t>
+        <w:t>. Wiley, 2010.</w:t>
       </w:r>
     </w:p>
     <w:p>
@@ -8719,92 +8654,21 @@
           <w:sz w:val="22"/>
           <w:szCs w:val="22"/>
         </w:rPr>
-        <w:t xml:space="preserve">3.  </w:t>
-      </w:r>
-      <w:proofErr w:type="spellStart"/>
+        <w:t>4</w:t>
+      </w:r>
       <w:r>
         <w:rPr>
           <w:sz w:val="22"/>
           <w:szCs w:val="22"/>
         </w:rPr>
-        <w:t>Schneier</w:t>
-      </w:r>
-      <w:proofErr w:type="spellEnd"/>
+        <w:t>.  R</w:t>
+      </w:r>
       <w:r>
         <w:rPr>
           <w:sz w:val="22"/>
           <w:szCs w:val="22"/>
         </w:rPr>
-        <w:t xml:space="preserve">, Bruce, et al. </w:t>
-      </w:r>
-      <w:r>
-        <w:rPr>
-          <w:i/>
-          <w:iCs/>
-          <w:sz w:val="22"/>
-          <w:szCs w:val="22"/>
-        </w:rPr>
-        <w:t>Cryptography Engineering</w:t>
-      </w:r>
-      <w:r>
-        <w:rPr>
-          <w:sz w:val="22"/>
-          <w:szCs w:val="22"/>
-        </w:rPr>
-        <w:t>. Wiley, 2010.</w:t>
-      </w:r>
-    </w:p>
-    <w:p>
-      <w:pPr>
-        <w:rPr>
-          <w:sz w:val="22"/>
-          <w:szCs w:val="22"/>
-        </w:rPr>
-      </w:pPr>
-    </w:p>
-    <w:p>
-      <w:pPr>
-        <w:rPr>
-          <w:sz w:val="22"/>
-          <w:szCs w:val="22"/>
-        </w:rPr>
-      </w:pPr>
-      <w:r>
-        <w:rPr>
-          <w:sz w:val="22"/>
-          <w:szCs w:val="22"/>
-        </w:rPr>
-        <w:t>4</w:t>
-      </w:r>
-      <w:r>
-        <w:rPr>
-          <w:sz w:val="22"/>
-          <w:szCs w:val="22"/>
-        </w:rPr>
-        <w:t xml:space="preserve">.  </w:t>
-      </w:r>
-      <w:proofErr w:type="spellStart"/>
-      <w:r>
-        <w:rPr>
-          <w:sz w:val="22"/>
-          <w:szCs w:val="22"/>
-        </w:rPr>
-        <w:t>R</w:t>
-      </w:r>
-      <w:r>
-        <w:rPr>
-          <w:sz w:val="22"/>
-          <w:szCs w:val="22"/>
-        </w:rPr>
-        <w:t>oughgarden</w:t>
-      </w:r>
-      <w:proofErr w:type="spellEnd"/>
-      <w:r>
-        <w:rPr>
-          <w:sz w:val="22"/>
-          <w:szCs w:val="22"/>
-        </w:rPr>
-        <w:t>, Tim. “</w:t>
+        <w:t>oughgarden, Tim. “</w:t>
       </w:r>
       <w:r>
         <w:rPr>

</xml_diff>